<commit_message>
SQL Befehle für INSERT Python Klassen angelegt
</commit_message>
<xml_diff>
--- a/Kommunikation/kommunikation.docx
+++ b/Kommunikation/kommunikation.docx
@@ -4,10 +4,56 @@
   <w:body>
     <w:p>
       <w:r>
-        <w:t>3.11.</w:t>
+        <w:t xml:space="preserve">4.11. </w:t>
       </w:r>
     </w:p>
-    <w:p/>
+    <w:p>
+      <w:proofErr w:type="gramStart"/>
+      <w:r>
+        <w:t>SQL Befehle</w:t>
+      </w:r>
+      <w:proofErr w:type="gramEnd"/>
+      <w:r>
+        <w:t xml:space="preserve"> in Word geschrieben. Jetzt füge ich sie in Python ein.</w:t>
+      </w:r>
+    </w:p>
+    <w:p>
+      <w:r>
+        <w:t xml:space="preserve">Erst einmal die Klassen </w:t>
+      </w:r>
+      <w:proofErr w:type="spellStart"/>
+      <w:proofErr w:type="gramStart"/>
+      <w:r>
+        <w:t>User,</w:t>
+      </w:r>
+      <w:r>
+        <w:t>RRule</w:t>
+      </w:r>
+      <w:proofErr w:type="spellEnd"/>
+      <w:proofErr w:type="gramEnd"/>
+      <w:r>
+        <w:t>,</w:t>
+      </w:r>
+      <w:r>
+        <w:t xml:space="preserve"> </w:t>
+      </w:r>
+      <w:proofErr w:type="spellStart"/>
+      <w:r>
+        <w:t>VEvent</w:t>
+      </w:r>
+      <w:proofErr w:type="spellEnd"/>
+      <w:r>
+        <w:t xml:space="preserve"> und </w:t>
+      </w:r>
+      <w:proofErr w:type="spellStart"/>
+      <w:r>
+        <w:t>VCalendar</w:t>
+      </w:r>
+      <w:proofErr w:type="spellEnd"/>
+      <w:r>
+        <w:t xml:space="preserve"> erstellt.</w:t>
+      </w:r>
+    </w:p>
     <w:sectPr>
       <w:pgSz w:w="11906" w:h="16838"/>
       <w:pgMar w:top="1417" w:right="1417" w:bottom="1134" w:left="1417" w:header="708" w:footer="708" w:gutter="0"/>

</xml_diff>

<commit_message>
mit User und Calendar weitergemacht. Bitte kommunikation.docx lesen.
</commit_message>
<xml_diff>
--- a/Kommunikation/kommunikation.docx
+++ b/Kommunikation/kommunikation.docx
@@ -8,52 +8,132 @@
       </w:r>
     </w:p>
     <w:p>
-      <w:proofErr w:type="gramStart"/>
-      <w:r>
-        <w:t>SQL Befehle</w:t>
-      </w:r>
-      <w:proofErr w:type="gramEnd"/>
-      <w:r>
-        <w:t xml:space="preserve"> in Word geschrieben. Jetzt füge ich sie in Python ein.</w:t>
+      <w:r>
+        <w:t>Marten:</w:t>
       </w:r>
     </w:p>
     <w:p>
-      <w:r>
-        <w:t xml:space="preserve">Erst einmal die Klassen </w:t>
+      <w:proofErr w:type="gramStart"/>
+      <w:r>
+        <w:t>SQL Befehle</w:t>
+      </w:r>
+      <w:proofErr w:type="gramEnd"/>
+      <w:r>
+        <w:t xml:space="preserve"> in Word geschrieben. Jetzt füge ich sie in Python ein.</w:t>
+      </w:r>
+    </w:p>
+    <w:p>
+      <w:pPr>
+        <w:pBdr>
+          <w:bottom w:val="single" w:sz="6" w:space="1" w:color="auto"/>
+        </w:pBdr>
+      </w:pPr>
+      <w:r>
+        <w:t>Erst einmal die Klassen User,</w:t>
+      </w:r>
+      <w:r>
+        <w:t xml:space="preserve"> </w:t>
       </w:r>
       <w:proofErr w:type="spellStart"/>
+      <w:r>
+        <w:t>RRule</w:t>
+      </w:r>
+      <w:proofErr w:type="spellEnd"/>
+      <w:r>
+        <w:t>,</w:t>
+      </w:r>
+      <w:r>
+        <w:t xml:space="preserve"> </w:t>
+      </w:r>
+      <w:proofErr w:type="spellStart"/>
+      <w:r>
+        <w:t>VEvent</w:t>
+      </w:r>
+      <w:proofErr w:type="spellEnd"/>
+      <w:r>
+        <w:t xml:space="preserve"> und </w:t>
+      </w:r>
+      <w:proofErr w:type="spellStart"/>
+      <w:r>
+        <w:t>VCalendar</w:t>
+      </w:r>
+      <w:proofErr w:type="spellEnd"/>
+      <w:r>
+        <w:t xml:space="preserve"> erstellt.</w:t>
+      </w:r>
+    </w:p>
+    <w:p>
       <w:proofErr w:type="gramStart"/>
       <w:r>
-        <w:t>User,</w:t>
-      </w:r>
-      <w:r>
-        <w:t>RRule</w:t>
+        <w:t>Habe</w:t>
+      </w:r>
+      <w:proofErr w:type="gramEnd"/>
+      <w:r>
+        <w:t xml:space="preserve"> mit User und </w:t>
+      </w:r>
+      <w:proofErr w:type="spellStart"/>
+      <w:r>
+        <w:t>Calendar</w:t>
       </w:r>
       <w:proofErr w:type="spellEnd"/>
-      <w:proofErr w:type="gramEnd"/>
-      <w:r>
-        <w:t>,</w:t>
+      <w:r>
+        <w:t xml:space="preserve"> angefangen, weiß aber noch nicht wie ich es strukturiere.</w:t>
+      </w:r>
+    </w:p>
+    <w:p>
+      <w:r>
+        <w:t>Den Cursor würde ich in der Datei händeln, wo die Datenbank ist</w:t>
+      </w:r>
+      <w:r>
+        <w:t>. Deswegen geben die Insert-Methoden erst einmal nur einen String zurück.</w:t>
+      </w:r>
+    </w:p>
+    <w:p>
+      <w:r>
+        <w:t>Vielleicht sollten die Insert-Methoden</w:t>
+      </w:r>
+      <w:r>
+        <w:t xml:space="preserve"> sogar</w:t>
       </w:r>
       <w:r>
         <w:t xml:space="preserve"> </w:t>
       </w:r>
-      <w:proofErr w:type="spellStart"/>
-      <w:r>
-        <w:t>VEvent</w:t>
-      </w:r>
-      <w:proofErr w:type="spellEnd"/>
-      <w:r>
-        <w:t xml:space="preserve"> und </w:t>
-      </w:r>
-      <w:proofErr w:type="spellStart"/>
-      <w:r>
-        <w:t>VCalendar</w:t>
-      </w:r>
-      <w:proofErr w:type="spellEnd"/>
-      <w:r>
-        <w:t xml:space="preserve"> erstellt.</w:t>
+      <w:r>
+        <w:t xml:space="preserve">komplett </w:t>
+      </w:r>
+      <w:r>
+        <w:t>mit zur Datenbank und nicht in d</w:t>
+      </w:r>
+      <w:r>
+        <w:t xml:space="preserve">ie </w:t>
+      </w:r>
+      <w:r>
+        <w:t>Klasse selbst.</w:t>
       </w:r>
     </w:p>
+    <w:p>
+      <w:r>
+        <w:t>Außerdem bin ich mir nicht sicher, ob ich die ID mit in die Klasse nehme. Ist für den SELECT-Befehl ja wahrscheinlich nötig.</w:t>
+      </w:r>
+    </w:p>
+    <w:p>
+      <w:r>
+        <w:t xml:space="preserve">Ich würde die Datenbank auch als eigene Klasse </w:t>
+      </w:r>
+      <w:r>
+        <w:t>erstellen</w:t>
+      </w:r>
+      <w:r>
+        <w:t xml:space="preserve">. Damit die Verbindung von der QT-App getrennt. Dann können wir damit einfach testen. Was </w:t>
+      </w:r>
+      <w:r>
+        <w:t>hältst</w:t>
+      </w:r>
+      <w:r>
+        <w:t xml:space="preserve"> du davon?</w:t>
+      </w:r>
+    </w:p>
+    <w:p/>
     <w:sectPr>
       <w:pgSz w:w="11906" w:h="16838"/>
       <w:pgMar w:top="1417" w:right="1417" w:bottom="1134" w:left="1417" w:header="708" w:footer="708" w:gutter="0"/>
@@ -62,6 +142,127 @@
     </w:sectPr>
   </w:body>
 </w:document>
+</file>
+
+<file path=word/numbering.xml><?xml version="1.0" encoding="utf-8"?>
+<w:numbering xmlns:wpc="http://schemas.microsoft.com/office/word/2010/wordprocessingCanvas" xmlns:cx="http://schemas.microsoft.com/office/drawing/2014/chartex" xmlns:cx1="http://schemas.microsoft.com/office/drawing/2015/9/8/chartex" xmlns:cx2="http://schemas.microsoft.com/office/drawing/2015/10/21/chartex" xmlns:cx3="http://schemas.microsoft.com/office/drawing/2016/5/9/chartex" xmlns:cx4="http://schemas.microsoft.com/office/drawing/2016/5/10/chartex" xmlns:cx5="http://schemas.microsoft.com/office/drawing/2016/5/11/chartex" xmlns:cx6="http://schemas.microsoft.com/office/drawing/2016/5/12/chartex" xmlns:cx7="http://schemas.microsoft.com/office/drawing/2016/5/13/chartex" xmlns:cx8="http://schemas.microsoft.com/office/drawing/2016/5/14/chartex" xmlns:mc="http://schemas.openxmlformats.org/markup-compatibility/2006" xmlns:aink="http://schemas.microsoft.com/office/drawing/2016/ink" xmlns:am3d="http://schemas.microsoft.com/office/drawing/2017/model3d" xmlns:o="urn:schemas-microsoft-com:office:office" xmlns:r="http://schemas.openxmlformats.org/officeDocument/2006/relationships" xmlns:m="http://schemas.openxmlformats.org/officeDocument/2006/math" xmlns:v="urn:schemas-microsoft-com:vml" xmlns:wp14="http://schemas.microsoft.com/office/word/2010/wordprocessingDrawing" xmlns:wp="http://schemas.openxmlformats.org/drawingml/2006/wordprocessingDrawing" xmlns:w10="urn:schemas-microsoft-com:office:word" xmlns:w="http://schemas.openxmlformats.org/wordprocessingml/2006/main" xmlns:w14="http://schemas.microsoft.com/office/word/2010/wordml" xmlns:w15="http://schemas.microsoft.com/office/word/2012/wordml" xmlns:w16cex="http://schemas.microsoft.com/office/word/2018/wordml/cex" xmlns:w16cid="http://schemas.microsoft.com/office/word/2016/wordml/cid" xmlns:w16="http://schemas.microsoft.com/office/word/2018/wordml" xmlns:w16sdtdh="http://schemas.microsoft.com/office/word/2020/wordml/sdtdatahash" xmlns:w16se="http://schemas.microsoft.com/office/word/2015/wordml/symex" xmlns:wpg="http://schemas.microsoft.com/office/word/2010/wordprocessingGroup" xmlns:wpi="http://schemas.microsoft.com/office/word/2010/wordprocessingInk" xmlns:wne="http://schemas.microsoft.com/office/word/2006/wordml" xmlns:wps="http://schemas.microsoft.com/office/word/2010/wordprocessingShape" mc:Ignorable="w14 w15 w16se w16cid w16 w16cex w16sdtdh wp14">
+  <w:abstractNum w:abstractNumId="0" w15:restartNumberingAfterBreak="0">
+    <w:nsid w:val="6FB240F3"/>
+    <w:multiLevelType w:val="hybridMultilevel"/>
+    <w:tmpl w:val="15DCF734"/>
+    <w:lvl w:ilvl="0" w:tplc="D9A41CB0">
+      <w:start w:val="4"/>
+      <w:numFmt w:val="bullet"/>
+      <w:lvlText w:val=""/>
+      <w:lvlJc w:val="left"/>
+      <w:pPr>
+        <w:ind w:left="720" w:hanging="360"/>
+      </w:pPr>
+      <w:rPr>
+        <w:rFonts w:ascii="Wingdings" w:eastAsiaTheme="minorHAnsi" w:hAnsi="Wingdings" w:cstheme="minorBidi" w:hint="default"/>
+      </w:rPr>
+    </w:lvl>
+    <w:lvl w:ilvl="1" w:tplc="04070003" w:tentative="1">
+      <w:start w:val="1"/>
+      <w:numFmt w:val="bullet"/>
+      <w:lvlText w:val="o"/>
+      <w:lvlJc w:val="left"/>
+      <w:pPr>
+        <w:ind w:left="1440" w:hanging="360"/>
+      </w:pPr>
+      <w:rPr>
+        <w:rFonts w:ascii="Courier New" w:hAnsi="Courier New" w:cs="Courier New" w:hint="default"/>
+      </w:rPr>
+    </w:lvl>
+    <w:lvl w:ilvl="2" w:tplc="04070005" w:tentative="1">
+      <w:start w:val="1"/>
+      <w:numFmt w:val="bullet"/>
+      <w:lvlText w:val=""/>
+      <w:lvlJc w:val="left"/>
+      <w:pPr>
+        <w:ind w:left="2160" w:hanging="360"/>
+      </w:pPr>
+      <w:rPr>
+        <w:rFonts w:ascii="Wingdings" w:hAnsi="Wingdings" w:hint="default"/>
+      </w:rPr>
+    </w:lvl>
+    <w:lvl w:ilvl="3" w:tplc="04070001" w:tentative="1">
+      <w:start w:val="1"/>
+      <w:numFmt w:val="bullet"/>
+      <w:lvlText w:val=""/>
+      <w:lvlJc w:val="left"/>
+      <w:pPr>
+        <w:ind w:left="2880" w:hanging="360"/>
+      </w:pPr>
+      <w:rPr>
+        <w:rFonts w:ascii="Symbol" w:hAnsi="Symbol" w:hint="default"/>
+      </w:rPr>
+    </w:lvl>
+    <w:lvl w:ilvl="4" w:tplc="04070003" w:tentative="1">
+      <w:start w:val="1"/>
+      <w:numFmt w:val="bullet"/>
+      <w:lvlText w:val="o"/>
+      <w:lvlJc w:val="left"/>
+      <w:pPr>
+        <w:ind w:left="3600" w:hanging="360"/>
+      </w:pPr>
+      <w:rPr>
+        <w:rFonts w:ascii="Courier New" w:hAnsi="Courier New" w:cs="Courier New" w:hint="default"/>
+      </w:rPr>
+    </w:lvl>
+    <w:lvl w:ilvl="5" w:tplc="04070005" w:tentative="1">
+      <w:start w:val="1"/>
+      <w:numFmt w:val="bullet"/>
+      <w:lvlText w:val=""/>
+      <w:lvlJc w:val="left"/>
+      <w:pPr>
+        <w:ind w:left="4320" w:hanging="360"/>
+      </w:pPr>
+      <w:rPr>
+        <w:rFonts w:ascii="Wingdings" w:hAnsi="Wingdings" w:hint="default"/>
+      </w:rPr>
+    </w:lvl>
+    <w:lvl w:ilvl="6" w:tplc="04070001" w:tentative="1">
+      <w:start w:val="1"/>
+      <w:numFmt w:val="bullet"/>
+      <w:lvlText w:val=""/>
+      <w:lvlJc w:val="left"/>
+      <w:pPr>
+        <w:ind w:left="5040" w:hanging="360"/>
+      </w:pPr>
+      <w:rPr>
+        <w:rFonts w:ascii="Symbol" w:hAnsi="Symbol" w:hint="default"/>
+      </w:rPr>
+    </w:lvl>
+    <w:lvl w:ilvl="7" w:tplc="04070003" w:tentative="1">
+      <w:start w:val="1"/>
+      <w:numFmt w:val="bullet"/>
+      <w:lvlText w:val="o"/>
+      <w:lvlJc w:val="left"/>
+      <w:pPr>
+        <w:ind w:left="5760" w:hanging="360"/>
+      </w:pPr>
+      <w:rPr>
+        <w:rFonts w:ascii="Courier New" w:hAnsi="Courier New" w:cs="Courier New" w:hint="default"/>
+      </w:rPr>
+    </w:lvl>
+    <w:lvl w:ilvl="8" w:tplc="04070005" w:tentative="1">
+      <w:start w:val="1"/>
+      <w:numFmt w:val="bullet"/>
+      <w:lvlText w:val=""/>
+      <w:lvlJc w:val="left"/>
+      <w:pPr>
+        <w:ind w:left="6480" w:hanging="360"/>
+      </w:pPr>
+      <w:rPr>
+        <w:rFonts w:ascii="Wingdings" w:hAnsi="Wingdings" w:hint="default"/>
+      </w:rPr>
+    </w:lvl>
+  </w:abstractNum>
+  <w:num w:numId="1">
+    <w:abstractNumId w:val="0"/>
+  </w:num>
+</w:numbering>
 </file>
 
 <file path=word/styles.xml><?xml version="1.0" encoding="utf-8"?>
@@ -490,6 +691,17 @@
     <w:semiHidden/>
     <w:unhideWhenUsed/>
   </w:style>
+  <w:style w:type="paragraph" w:styleId="Listenabsatz">
+    <w:name w:val="List Paragraph"/>
+    <w:basedOn w:val="Standard"/>
+    <w:uiPriority w:val="34"/>
+    <w:qFormat/>
+    <w:rsid w:val="0041505A"/>
+    <w:pPr>
+      <w:ind w:left="720"/>
+      <w:contextualSpacing/>
+    </w:pPr>
+  </w:style>
 </w:styles>
 </file>
 

</xml_diff>